<commit_message>
creating background structure, added Nmarkers field to Markers
</commit_message>
<xml_diff>
--- a/DataWaveDataStructures_v2_1.docx
+++ b/DataWaveDataStructures_v2_1.docx
@@ -749,7 +749,7 @@
                 <w:sz w:val="18"/>
                 <w:szCs w:val="18"/>
               </w:rPr>
-              <w:t>'R'</w:t>
+              <w:t>char</w:t>
             </w:r>
           </w:p>
         </w:tc>
@@ -1287,7 +1287,23 @@
                 <w:sz w:val="18"/>
                 <w:szCs w:val="18"/>
               </w:rPr>
-              <w:t>L attenuation values (sorted)</w:t>
+              <w:t xml:space="preserve">Unique </w:t>
+            </w:r>
+            <w:r>
+              <w:rPr>
+                <w:rFonts w:ascii="Courier New" w:hAnsi="Courier New" w:cs="Courier New"/>
+                <w:sz w:val="18"/>
+                <w:szCs w:val="18"/>
+              </w:rPr>
+              <w:t>L</w:t>
+            </w:r>
+            <w:r>
+              <w:rPr>
+                <w:rFonts w:ascii="Courier New" w:hAnsi="Courier New" w:cs="Courier New"/>
+                <w:sz w:val="18"/>
+                <w:szCs w:val="18"/>
+              </w:rPr>
+              <w:t xml:space="preserve"> attenuation values, sorted (dB)</w:t>
             </w:r>
           </w:p>
         </w:tc>
@@ -1381,7 +1397,7 @@
                 <w:sz w:val="18"/>
                 <w:szCs w:val="18"/>
               </w:rPr>
-              <w:t>'Nreps'</w:t>
+              <w:t>Double</w:t>
             </w:r>
           </w:p>
         </w:tc>
@@ -1406,7 +1422,7 @@
                 <w:sz w:val="18"/>
                 <w:szCs w:val="18"/>
               </w:rPr>
-              <w:t>Nsweeps</w:t>
+              <w:t>OutputFilename</w:t>
             </w:r>
           </w:p>
         </w:tc>
@@ -1423,6 +1439,1240 @@
                 <w:szCs w:val="18"/>
               </w:rPr>
             </w:pPr>
+            <w:r>
+              <w:rPr>
+                <w:rFonts w:ascii="Courier New" w:hAnsi="Courier New" w:cs="Courier New"/>
+                <w:sz w:val="18"/>
+                <w:szCs w:val="18"/>
+              </w:rPr>
+              <w:t>Path to which original raw data were written</w:t>
+            </w:r>
+          </w:p>
+        </w:tc>
+        <w:tc>
+          <w:tcPr>
+            <w:tcW w:w="2340" w:type="dxa"/>
+            <w:vAlign w:val="center"/>
+          </w:tcPr>
+          <w:p>
+            <w:pPr>
+              <w:rPr>
+                <w:rFonts w:ascii="Courier New" w:hAnsi="Courier New" w:cs="Courier New"/>
+                <w:sz w:val="18"/>
+                <w:szCs w:val="18"/>
+              </w:rPr>
+            </w:pPr>
+            <w:r>
+              <w:rPr>
+                <w:rFonts w:ascii="Courier New" w:hAnsi="Courier New" w:cs="Courier New"/>
+                <w:sz w:val="18"/>
+                <w:szCs w:val="18"/>
+              </w:rPr>
+              <w:t>[char]</w:t>
+            </w:r>
+          </w:p>
+        </w:tc>
+      </w:tr>
+      <w:tr>
+        <w:tc>
+          <w:tcPr>
+            <w:tcW w:w="2538" w:type="dxa"/>
+            <w:vAlign w:val="center"/>
+          </w:tcPr>
+          <w:p>
+            <w:pPr>
+              <w:rPr>
+                <w:rFonts w:ascii="Courier New" w:hAnsi="Courier New" w:cs="Courier New"/>
+                <w:sz w:val="18"/>
+                <w:szCs w:val="18"/>
+              </w:rPr>
+            </w:pPr>
+            <w:r>
+              <w:rPr>
+                <w:rFonts w:ascii="Courier New" w:hAnsi="Courier New" w:cs="Courier New"/>
+                <w:sz w:val="18"/>
+                <w:szCs w:val="18"/>
+              </w:rPr>
+              <w:t>OutputTimeWithDelayL</w:t>
+            </w:r>
+          </w:p>
+        </w:tc>
+        <w:tc>
+          <w:tcPr>
+            <w:tcW w:w="5850" w:type="dxa"/>
+            <w:vAlign w:val="center"/>
+          </w:tcPr>
+          <w:p>
+            <w:pPr>
+              <w:rPr>
+                <w:rFonts w:ascii="Courier New" w:hAnsi="Courier New" w:cs="Courier New"/>
+                <w:sz w:val="18"/>
+                <w:szCs w:val="18"/>
+              </w:rPr>
+            </w:pPr>
+            <w:r>
+              <w:rPr>
+                <w:rFonts w:ascii="Courier New" w:hAnsi="Courier New" w:cs="Courier New"/>
+                <w:sz w:val="18"/>
+                <w:szCs w:val="18"/>
+              </w:rPr>
+              <w:t xml:space="preserve">L time of signal onset + delay </w:t>
+            </w:r>
+            <w:r>
+              <w:rPr>
+                <w:rFonts w:ascii="Courier New" w:hAnsi="Courier New" w:cs="Courier New"/>
+                <w:sz w:val="18"/>
+                <w:szCs w:val="18"/>
+              </w:rPr>
+              <w:t>(</w:t>
+            </w:r>
+            <w:r>
+              <w:rPr>
+                <w:rFonts w:ascii="Symbol" w:hAnsi="Symbol" w:cs="Courier New"/>
+                <w:sz w:val="18"/>
+                <w:szCs w:val="18"/>
+              </w:rPr>
+              <w:t></w:t>
+            </w:r>
+            <w:r>
+              <w:rPr>
+                <w:rFonts w:ascii="Courier New" w:hAnsi="Courier New" w:cs="Courier New"/>
+                <w:sz w:val="18"/>
+                <w:szCs w:val="18"/>
+              </w:rPr>
+              <w:t>sec)</w:t>
+            </w:r>
+          </w:p>
+        </w:tc>
+        <w:tc>
+          <w:tcPr>
+            <w:tcW w:w="2340" w:type="dxa"/>
+            <w:vAlign w:val="center"/>
+          </w:tcPr>
+          <w:p>
+            <w:pPr>
+              <w:rPr>
+                <w:rFonts w:ascii="Courier New" w:hAnsi="Courier New" w:cs="Courier New"/>
+                <w:sz w:val="18"/>
+                <w:szCs w:val="18"/>
+              </w:rPr>
+            </w:pPr>
+            <w:r>
+              <w:rPr>
+                <w:rFonts w:ascii="Courier New" w:hAnsi="Courier New" w:cs="Courier New"/>
+                <w:sz w:val="18"/>
+                <w:szCs w:val="18"/>
+              </w:rPr>
+              <w:t>[Nreps x 1 double]</w:t>
+            </w:r>
+          </w:p>
+        </w:tc>
+      </w:tr>
+      <w:tr>
+        <w:tc>
+          <w:tcPr>
+            <w:tcW w:w="2538" w:type="dxa"/>
+            <w:vAlign w:val="center"/>
+          </w:tcPr>
+          <w:p>
+            <w:pPr>
+              <w:rPr>
+                <w:rFonts w:ascii="Courier New" w:hAnsi="Courier New" w:cs="Courier New"/>
+                <w:sz w:val="18"/>
+                <w:szCs w:val="18"/>
+              </w:rPr>
+            </w:pPr>
+            <w:r>
+              <w:rPr>
+                <w:rFonts w:ascii="Courier New" w:hAnsi="Courier New" w:cs="Courier New"/>
+                <w:sz w:val="18"/>
+                <w:szCs w:val="18"/>
+              </w:rPr>
+              <w:t>OutputTimeWithDelayR</w:t>
+            </w:r>
+          </w:p>
+        </w:tc>
+        <w:tc>
+          <w:tcPr>
+            <w:tcW w:w="5850" w:type="dxa"/>
+            <w:vAlign w:val="center"/>
+          </w:tcPr>
+          <w:p>
+            <w:pPr>
+              <w:rPr>
+                <w:rFonts w:ascii="Courier New" w:hAnsi="Courier New" w:cs="Courier New"/>
+                <w:sz w:val="18"/>
+                <w:szCs w:val="18"/>
+              </w:rPr>
+            </w:pPr>
+            <w:r>
+              <w:rPr>
+                <w:rFonts w:ascii="Courier New" w:hAnsi="Courier New" w:cs="Courier New"/>
+                <w:sz w:val="18"/>
+                <w:szCs w:val="18"/>
+              </w:rPr>
+              <w:t>R</w:t>
+            </w:r>
+            <w:r>
+              <w:rPr>
+                <w:rFonts w:ascii="Courier New" w:hAnsi="Courier New" w:cs="Courier New"/>
+                <w:sz w:val="18"/>
+                <w:szCs w:val="18"/>
+              </w:rPr>
+              <w:t xml:space="preserve"> time of signal onset + delay </w:t>
+            </w:r>
+            <w:r>
+              <w:rPr>
+                <w:rFonts w:ascii="Courier New" w:hAnsi="Courier New" w:cs="Courier New"/>
+                <w:sz w:val="18"/>
+                <w:szCs w:val="18"/>
+              </w:rPr>
+              <w:t>(</w:t>
+            </w:r>
+            <w:r>
+              <w:rPr>
+                <w:rFonts w:ascii="Symbol" w:hAnsi="Symbol" w:cs="Courier New"/>
+                <w:sz w:val="18"/>
+                <w:szCs w:val="18"/>
+              </w:rPr>
+              <w:t></w:t>
+            </w:r>
+            <w:r>
+              <w:rPr>
+                <w:rFonts w:ascii="Courier New" w:hAnsi="Courier New" w:cs="Courier New"/>
+                <w:sz w:val="18"/>
+                <w:szCs w:val="18"/>
+              </w:rPr>
+              <w:t>sec)</w:t>
+            </w:r>
+          </w:p>
+        </w:tc>
+        <w:tc>
+          <w:tcPr>
+            <w:tcW w:w="2340" w:type="dxa"/>
+            <w:vAlign w:val="center"/>
+          </w:tcPr>
+          <w:p>
+            <w:pPr>
+              <w:rPr>
+                <w:rFonts w:ascii="Courier New" w:hAnsi="Courier New" w:cs="Courier New"/>
+                <w:sz w:val="18"/>
+                <w:szCs w:val="18"/>
+              </w:rPr>
+            </w:pPr>
+            <w:r>
+              <w:rPr>
+                <w:rFonts w:ascii="Courier New" w:hAnsi="Courier New" w:cs="Courier New"/>
+                <w:sz w:val="18"/>
+                <w:szCs w:val="18"/>
+              </w:rPr>
+              <w:t>[Nreps x 1 double]</w:t>
+            </w:r>
+          </w:p>
+        </w:tc>
+      </w:tr>
+      <w:tr>
+        <w:tc>
+          <w:tcPr>
+            <w:tcW w:w="2538" w:type="dxa"/>
+            <w:vAlign w:val="center"/>
+          </w:tcPr>
+          <w:p>
+            <w:pPr>
+              <w:rPr>
+                <w:rFonts w:ascii="Courier New" w:hAnsi="Courier New" w:cs="Courier New"/>
+                <w:sz w:val="18"/>
+                <w:szCs w:val="18"/>
+              </w:rPr>
+            </w:pPr>
+            <w:r>
+              <w:rPr>
+                <w:rFonts w:ascii="Courier New" w:hAnsi="Courier New" w:cs="Courier New"/>
+                <w:sz w:val="18"/>
+                <w:szCs w:val="18"/>
+              </w:rPr>
+              <w:t>OutputTimestampL</w:t>
+            </w:r>
+          </w:p>
+        </w:tc>
+        <w:tc>
+          <w:tcPr>
+            <w:tcW w:w="5850" w:type="dxa"/>
+            <w:vAlign w:val="center"/>
+          </w:tcPr>
+          <w:p>
+            <w:pPr>
+              <w:rPr>
+                <w:rFonts w:ascii="Courier New" w:hAnsi="Courier New" w:cs="Courier New"/>
+                <w:sz w:val="18"/>
+                <w:szCs w:val="18"/>
+              </w:rPr>
+            </w:pPr>
+            <w:r>
+              <w:rPr>
+                <w:rFonts w:ascii="Courier New" w:hAnsi="Courier New" w:cs="Courier New"/>
+                <w:sz w:val="18"/>
+                <w:szCs w:val="18"/>
+              </w:rPr>
+              <w:t>L t</w:t>
+            </w:r>
+            <w:r>
+              <w:rPr>
+                <w:rFonts w:ascii="Courier New" w:hAnsi="Courier New" w:cs="Courier New"/>
+                <w:sz w:val="18"/>
+                <w:szCs w:val="18"/>
+              </w:rPr>
+              <w:t xml:space="preserve">ime of signal onset (stim. timestamp) </w:t>
+            </w:r>
+            <w:r>
+              <w:rPr>
+                <w:rFonts w:ascii="Courier New" w:hAnsi="Courier New" w:cs="Courier New"/>
+                <w:sz w:val="18"/>
+                <w:szCs w:val="18"/>
+              </w:rPr>
+              <w:t>(</w:t>
+            </w:r>
+            <w:r>
+              <w:rPr>
+                <w:rFonts w:ascii="Symbol" w:hAnsi="Symbol" w:cs="Courier New"/>
+                <w:sz w:val="18"/>
+                <w:szCs w:val="18"/>
+              </w:rPr>
+              <w:t></w:t>
+            </w:r>
+            <w:r>
+              <w:rPr>
+                <w:rFonts w:ascii="Courier New" w:hAnsi="Courier New" w:cs="Courier New"/>
+                <w:sz w:val="18"/>
+                <w:szCs w:val="18"/>
+              </w:rPr>
+              <w:t>sec)</w:t>
+            </w:r>
+          </w:p>
+        </w:tc>
+        <w:tc>
+          <w:tcPr>
+            <w:tcW w:w="2340" w:type="dxa"/>
+            <w:vAlign w:val="center"/>
+          </w:tcPr>
+          <w:p>
+            <w:pPr>
+              <w:rPr>
+                <w:rFonts w:ascii="Courier New" w:hAnsi="Courier New" w:cs="Courier New"/>
+                <w:sz w:val="18"/>
+                <w:szCs w:val="18"/>
+              </w:rPr>
+            </w:pPr>
+            <w:r>
+              <w:rPr>
+                <w:rFonts w:ascii="Courier New" w:hAnsi="Courier New" w:cs="Courier New"/>
+                <w:sz w:val="18"/>
+                <w:szCs w:val="18"/>
+              </w:rPr>
+              <w:t>[Nreps x 1 double]</w:t>
+            </w:r>
+          </w:p>
+        </w:tc>
+      </w:tr>
+      <w:tr>
+        <w:tc>
+          <w:tcPr>
+            <w:tcW w:w="2538" w:type="dxa"/>
+            <w:vAlign w:val="center"/>
+          </w:tcPr>
+          <w:p>
+            <w:pPr>
+              <w:rPr>
+                <w:rFonts w:ascii="Courier New" w:hAnsi="Courier New" w:cs="Courier New"/>
+                <w:sz w:val="18"/>
+                <w:szCs w:val="18"/>
+              </w:rPr>
+            </w:pPr>
+            <w:r>
+              <w:rPr>
+                <w:rFonts w:ascii="Courier New" w:hAnsi="Courier New" w:cs="Courier New"/>
+                <w:sz w:val="18"/>
+                <w:szCs w:val="18"/>
+              </w:rPr>
+              <w:t>OutputTimestampR</w:t>
+            </w:r>
+          </w:p>
+        </w:tc>
+        <w:tc>
+          <w:tcPr>
+            <w:tcW w:w="5850" w:type="dxa"/>
+            <w:vAlign w:val="center"/>
+          </w:tcPr>
+          <w:p>
+            <w:pPr>
+              <w:rPr>
+                <w:rFonts w:ascii="Courier New" w:hAnsi="Courier New" w:cs="Courier New"/>
+                <w:sz w:val="18"/>
+                <w:szCs w:val="18"/>
+              </w:rPr>
+            </w:pPr>
+            <w:r>
+              <w:rPr>
+                <w:rFonts w:ascii="Courier New" w:hAnsi="Courier New" w:cs="Courier New"/>
+                <w:sz w:val="18"/>
+                <w:szCs w:val="18"/>
+              </w:rPr>
+              <w:t>R</w:t>
+            </w:r>
+            <w:r>
+              <w:rPr>
+                <w:rFonts w:ascii="Courier New" w:hAnsi="Courier New" w:cs="Courier New"/>
+                <w:sz w:val="18"/>
+                <w:szCs w:val="18"/>
+              </w:rPr>
+              <w:t xml:space="preserve"> time of signal onset (stim. timestamp) </w:t>
+            </w:r>
+            <w:r>
+              <w:rPr>
+                <w:rFonts w:ascii="Courier New" w:hAnsi="Courier New" w:cs="Courier New"/>
+                <w:sz w:val="18"/>
+                <w:szCs w:val="18"/>
+              </w:rPr>
+              <w:t>(</w:t>
+            </w:r>
+            <w:r>
+              <w:rPr>
+                <w:rFonts w:ascii="Symbol" w:hAnsi="Symbol" w:cs="Courier New"/>
+                <w:sz w:val="18"/>
+                <w:szCs w:val="18"/>
+              </w:rPr>
+              <w:t></w:t>
+            </w:r>
+            <w:r>
+              <w:rPr>
+                <w:rFonts w:ascii="Courier New" w:hAnsi="Courier New" w:cs="Courier New"/>
+                <w:sz w:val="18"/>
+                <w:szCs w:val="18"/>
+              </w:rPr>
+              <w:t>sec)</w:t>
+            </w:r>
+          </w:p>
+        </w:tc>
+        <w:tc>
+          <w:tcPr>
+            <w:tcW w:w="2340" w:type="dxa"/>
+            <w:vAlign w:val="center"/>
+          </w:tcPr>
+          <w:p>
+            <w:pPr>
+              <w:rPr>
+                <w:rFonts w:ascii="Courier New" w:hAnsi="Courier New" w:cs="Courier New"/>
+                <w:sz w:val="18"/>
+                <w:szCs w:val="18"/>
+              </w:rPr>
+            </w:pPr>
+            <w:r>
+              <w:rPr>
+                <w:rFonts w:ascii="Courier New" w:hAnsi="Courier New" w:cs="Courier New"/>
+                <w:sz w:val="18"/>
+                <w:szCs w:val="18"/>
+              </w:rPr>
+              <w:t>[Nreps x 1 double]</w:t>
+            </w:r>
+          </w:p>
+        </w:tc>
+      </w:tr>
+      <w:tr>
+        <w:tc>
+          <w:tcPr>
+            <w:tcW w:w="2538" w:type="dxa"/>
+            <w:vAlign w:val="center"/>
+          </w:tcPr>
+          <w:p>
+            <w:pPr>
+              <w:rPr>
+                <w:rFonts w:ascii="Courier New" w:hAnsi="Courier New" w:cs="Courier New"/>
+                <w:sz w:val="18"/>
+                <w:szCs w:val="18"/>
+              </w:rPr>
+            </w:pPr>
+            <w:r>
+              <w:rPr>
+                <w:rFonts w:ascii="Courier New" w:hAnsi="Courier New" w:cs="Courier New"/>
+                <w:sz w:val="18"/>
+                <w:szCs w:val="18"/>
+              </w:rPr>
+              <w:t>PA5idL</w:t>
+            </w:r>
+          </w:p>
+        </w:tc>
+        <w:tc>
+          <w:tcPr>
+            <w:tcW w:w="5850" w:type="dxa"/>
+            <w:vAlign w:val="center"/>
+          </w:tcPr>
+          <w:p>
+            <w:pPr>
+              <w:rPr>
+                <w:rFonts w:ascii="Courier New" w:hAnsi="Courier New" w:cs="Courier New"/>
+                <w:sz w:val="18"/>
+                <w:szCs w:val="18"/>
+              </w:rPr>
+            </w:pPr>
+            <w:r>
+              <w:rPr>
+                <w:rFonts w:ascii="Courier New" w:hAnsi="Courier New" w:cs="Courier New"/>
+                <w:sz w:val="18"/>
+                <w:szCs w:val="18"/>
+              </w:rPr>
+              <w:t>Id # for L PA5 attenuator</w:t>
+            </w:r>
+          </w:p>
+        </w:tc>
+        <w:tc>
+          <w:tcPr>
+            <w:tcW w:w="2340" w:type="dxa"/>
+            <w:vAlign w:val="center"/>
+          </w:tcPr>
+          <w:p>
+            <w:pPr>
+              <w:rPr>
+                <w:rFonts w:ascii="Courier New" w:hAnsi="Courier New" w:cs="Courier New"/>
+                <w:sz w:val="18"/>
+                <w:szCs w:val="18"/>
+              </w:rPr>
+            </w:pPr>
+            <w:r>
+              <w:rPr>
+                <w:rFonts w:ascii="Courier New" w:hAnsi="Courier New" w:cs="Courier New"/>
+                <w:sz w:val="18"/>
+                <w:szCs w:val="18"/>
+              </w:rPr>
+              <w:t>[Nreps x 1 double]</w:t>
+            </w:r>
+          </w:p>
+        </w:tc>
+      </w:tr>
+      <w:tr>
+        <w:tc>
+          <w:tcPr>
+            <w:tcW w:w="2538" w:type="dxa"/>
+            <w:vAlign w:val="center"/>
+          </w:tcPr>
+          <w:p>
+            <w:pPr>
+              <w:rPr>
+                <w:rFonts w:ascii="Courier New" w:hAnsi="Courier New" w:cs="Courier New"/>
+                <w:sz w:val="18"/>
+                <w:szCs w:val="18"/>
+              </w:rPr>
+            </w:pPr>
+            <w:r>
+              <w:rPr>
+                <w:rFonts w:ascii="Courier New" w:hAnsi="Courier New" w:cs="Courier New"/>
+                <w:sz w:val="18"/>
+                <w:szCs w:val="18"/>
+              </w:rPr>
+              <w:t>PA5idR</w:t>
+            </w:r>
+          </w:p>
+        </w:tc>
+        <w:tc>
+          <w:tcPr>
+            <w:tcW w:w="5850" w:type="dxa"/>
+            <w:vAlign w:val="center"/>
+          </w:tcPr>
+          <w:p>
+            <w:pPr>
+              <w:rPr>
+                <w:rFonts w:ascii="Courier New" w:hAnsi="Courier New" w:cs="Courier New"/>
+                <w:sz w:val="18"/>
+                <w:szCs w:val="18"/>
+              </w:rPr>
+            </w:pPr>
+            <w:r>
+              <w:rPr>
+                <w:rFonts w:ascii="Courier New" w:hAnsi="Courier New" w:cs="Courier New"/>
+                <w:sz w:val="18"/>
+                <w:szCs w:val="18"/>
+              </w:rPr>
+              <w:t xml:space="preserve">Id # for </w:t>
+            </w:r>
+            <w:r>
+              <w:rPr>
+                <w:rFonts w:ascii="Courier New" w:hAnsi="Courier New" w:cs="Courier New"/>
+                <w:sz w:val="18"/>
+                <w:szCs w:val="18"/>
+              </w:rPr>
+              <w:t>R</w:t>
+            </w:r>
+            <w:r>
+              <w:rPr>
+                <w:rFonts w:ascii="Courier New" w:hAnsi="Courier New" w:cs="Courier New"/>
+                <w:sz w:val="18"/>
+                <w:szCs w:val="18"/>
+              </w:rPr>
+              <w:t xml:space="preserve"> PA5 attenuator</w:t>
+            </w:r>
+          </w:p>
+        </w:tc>
+        <w:tc>
+          <w:tcPr>
+            <w:tcW w:w="2340" w:type="dxa"/>
+            <w:vAlign w:val="center"/>
+          </w:tcPr>
+          <w:p>
+            <w:pPr>
+              <w:rPr>
+                <w:rFonts w:ascii="Courier New" w:hAnsi="Courier New" w:cs="Courier New"/>
+                <w:sz w:val="18"/>
+                <w:szCs w:val="18"/>
+              </w:rPr>
+            </w:pPr>
+            <w:r>
+              <w:rPr>
+                <w:rFonts w:ascii="Courier New" w:hAnsi="Courier New" w:cs="Courier New"/>
+                <w:sz w:val="18"/>
+                <w:szCs w:val="18"/>
+              </w:rPr>
+              <w:t>[Nreps x 1 double]</w:t>
+            </w:r>
+          </w:p>
+        </w:tc>
+      </w:tr>
+      <w:tr>
+        <w:tc>
+          <w:tcPr>
+            <w:tcW w:w="2538" w:type="dxa"/>
+            <w:vAlign w:val="center"/>
+          </w:tcPr>
+          <w:p>
+            <w:pPr>
+              <w:rPr>
+                <w:rFonts w:ascii="Courier New" w:hAnsi="Courier New" w:cs="Courier New"/>
+                <w:sz w:val="18"/>
+                <w:szCs w:val="18"/>
+              </w:rPr>
+            </w:pPr>
+            <w:r>
+              <w:rPr>
+                <w:rFonts w:ascii="Courier New" w:hAnsi="Courier New" w:cs="Courier New"/>
+                <w:sz w:val="18"/>
+                <w:szCs w:val="18"/>
+              </w:rPr>
+              <w:t>PhaseDegL</w:t>
+            </w:r>
+          </w:p>
+        </w:tc>
+        <w:tc>
+          <w:tcPr>
+            <w:tcW w:w="5850" w:type="dxa"/>
+            <w:vAlign w:val="center"/>
+          </w:tcPr>
+          <w:p>
+            <w:pPr>
+              <w:rPr>
+                <w:rFonts w:ascii="Courier New" w:hAnsi="Courier New" w:cs="Courier New"/>
+                <w:sz w:val="18"/>
+                <w:szCs w:val="18"/>
+              </w:rPr>
+            </w:pPr>
+            <w:r>
+              <w:rPr>
+                <w:rFonts w:ascii="Courier New" w:hAnsi="Courier New" w:cs="Courier New"/>
+                <w:sz w:val="18"/>
+                <w:szCs w:val="18"/>
+              </w:rPr>
+              <w:t>L tone phase (degrees)</w:t>
+            </w:r>
+          </w:p>
+        </w:tc>
+        <w:tc>
+          <w:tcPr>
+            <w:tcW w:w="2340" w:type="dxa"/>
+            <w:vAlign w:val="center"/>
+          </w:tcPr>
+          <w:p>
+            <w:pPr>
+              <w:rPr>
+                <w:rFonts w:ascii="Courier New" w:hAnsi="Courier New" w:cs="Courier New"/>
+                <w:sz w:val="18"/>
+                <w:szCs w:val="18"/>
+              </w:rPr>
+            </w:pPr>
+            <w:r>
+              <w:rPr>
+                <w:rFonts w:ascii="Courier New" w:hAnsi="Courier New" w:cs="Courier New"/>
+                <w:sz w:val="18"/>
+                <w:szCs w:val="18"/>
+              </w:rPr>
+              <w:t>[Nreps x 1 double]</w:t>
+            </w:r>
+          </w:p>
+        </w:tc>
+      </w:tr>
+      <w:tr>
+        <w:tc>
+          <w:tcPr>
+            <w:tcW w:w="2538" w:type="dxa"/>
+            <w:vAlign w:val="center"/>
+          </w:tcPr>
+          <w:p>
+            <w:pPr>
+              <w:rPr>
+                <w:rFonts w:ascii="Courier New" w:hAnsi="Courier New" w:cs="Courier New"/>
+                <w:sz w:val="18"/>
+                <w:szCs w:val="18"/>
+              </w:rPr>
+            </w:pPr>
+            <w:r>
+              <w:rPr>
+                <w:rFonts w:ascii="Courier New" w:hAnsi="Courier New" w:cs="Courier New"/>
+                <w:sz w:val="18"/>
+                <w:szCs w:val="18"/>
+              </w:rPr>
+              <w:t>PhaseDegR</w:t>
+            </w:r>
+          </w:p>
+        </w:tc>
+        <w:tc>
+          <w:tcPr>
+            <w:tcW w:w="5850" w:type="dxa"/>
+            <w:vAlign w:val="center"/>
+          </w:tcPr>
+          <w:p>
+            <w:pPr>
+              <w:rPr>
+                <w:rFonts w:ascii="Courier New" w:hAnsi="Courier New" w:cs="Courier New"/>
+                <w:sz w:val="18"/>
+                <w:szCs w:val="18"/>
+              </w:rPr>
+            </w:pPr>
+            <w:r>
+              <w:rPr>
+                <w:rFonts w:ascii="Courier New" w:hAnsi="Courier New" w:cs="Courier New"/>
+                <w:sz w:val="18"/>
+                <w:szCs w:val="18"/>
+              </w:rPr>
+              <w:t>R tone phase (degrees)</w:t>
+            </w:r>
+          </w:p>
+        </w:tc>
+        <w:tc>
+          <w:tcPr>
+            <w:tcW w:w="2340" w:type="dxa"/>
+            <w:vAlign w:val="center"/>
+          </w:tcPr>
+          <w:p>
+            <w:pPr>
+              <w:rPr>
+                <w:rFonts w:ascii="Courier New" w:hAnsi="Courier New" w:cs="Courier New"/>
+                <w:sz w:val="18"/>
+                <w:szCs w:val="18"/>
+              </w:rPr>
+            </w:pPr>
+            <w:r>
+              <w:rPr>
+                <w:rFonts w:ascii="Courier New" w:hAnsi="Courier New" w:cs="Courier New"/>
+                <w:sz w:val="18"/>
+                <w:szCs w:val="18"/>
+              </w:rPr>
+              <w:t>[Nreps x 1 double]</w:t>
+            </w:r>
+          </w:p>
+        </w:tc>
+      </w:tr>
+      <w:tr>
+        <w:tc>
+          <w:tcPr>
+            <w:tcW w:w="2538" w:type="dxa"/>
+            <w:vAlign w:val="center"/>
+          </w:tcPr>
+          <w:p>
+            <w:pPr>
+              <w:rPr>
+                <w:rFonts w:ascii="Courier New" w:hAnsi="Courier New" w:cs="Courier New"/>
+                <w:sz w:val="18"/>
+                <w:szCs w:val="18"/>
+              </w:rPr>
+            </w:pPr>
+            <w:r>
+              <w:rPr>
+                <w:rFonts w:ascii="Courier New" w:hAnsi="Courier New" w:cs="Courier New"/>
+                <w:sz w:val="18"/>
+                <w:szCs w:val="18"/>
+              </w:rPr>
+              <w:t>RAttenIndices</w:t>
+            </w:r>
+          </w:p>
+        </w:tc>
+        <w:tc>
+          <w:tcPr>
+            <w:tcW w:w="5850" w:type="dxa"/>
+            <w:vAlign w:val="center"/>
+          </w:tcPr>
+          <w:p>
+            <w:pPr>
+              <w:rPr>
+                <w:rFonts w:ascii="Courier New" w:hAnsi="Courier New" w:cs="Courier New"/>
+                <w:sz w:val="18"/>
+                <w:szCs w:val="18"/>
+              </w:rPr>
+            </w:pPr>
+            <w:r>
+              <w:rPr>
+                <w:rFonts w:ascii="Courier New" w:hAnsi="Courier New" w:cs="Courier New"/>
+                <w:sz w:val="18"/>
+                <w:szCs w:val="18"/>
+              </w:rPr>
+              <w:t>Locations for each of the RAttenVals</w:t>
+            </w:r>
+          </w:p>
+        </w:tc>
+        <w:tc>
+          <w:tcPr>
+            <w:tcW w:w="2340" w:type="dxa"/>
+            <w:vAlign w:val="center"/>
+          </w:tcPr>
+          <w:p>
+            <w:pPr>
+              <w:rPr>
+                <w:rFonts w:ascii="Courier New" w:hAnsi="Courier New" w:cs="Courier New"/>
+                <w:sz w:val="18"/>
+                <w:szCs w:val="18"/>
+              </w:rPr>
+            </w:pPr>
+            <w:r>
+              <w:rPr>
+                <w:rFonts w:ascii="Courier New" w:hAnsi="Courier New" w:cs="Courier New"/>
+                <w:sz w:val="18"/>
+                <w:szCs w:val="18"/>
+              </w:rPr>
+              <w:t>{[Nreps x 1 double]}</w:t>
+            </w:r>
+          </w:p>
+        </w:tc>
+      </w:tr>
+      <w:tr>
+        <w:tc>
+          <w:tcPr>
+            <w:tcW w:w="2538" w:type="dxa"/>
+            <w:vAlign w:val="center"/>
+          </w:tcPr>
+          <w:p>
+            <w:pPr>
+              <w:rPr>
+                <w:rFonts w:ascii="Courier New" w:hAnsi="Courier New" w:cs="Courier New"/>
+                <w:sz w:val="18"/>
+                <w:szCs w:val="18"/>
+              </w:rPr>
+            </w:pPr>
+            <w:r>
+              <w:rPr>
+                <w:rFonts w:ascii="Courier New" w:hAnsi="Courier New" w:cs="Courier New"/>
+                <w:sz w:val="18"/>
+                <w:szCs w:val="18"/>
+              </w:rPr>
+              <w:t>RAttenVals</w:t>
+            </w:r>
+          </w:p>
+        </w:tc>
+        <w:tc>
+          <w:tcPr>
+            <w:tcW w:w="5850" w:type="dxa"/>
+            <w:vAlign w:val="center"/>
+          </w:tcPr>
+          <w:p>
+            <w:pPr>
+              <w:rPr>
+                <w:rFonts w:ascii="Courier New" w:hAnsi="Courier New" w:cs="Courier New"/>
+                <w:sz w:val="18"/>
+                <w:szCs w:val="18"/>
+              </w:rPr>
+            </w:pPr>
+            <w:r>
+              <w:rPr>
+                <w:rFonts w:ascii="Courier New" w:hAnsi="Courier New" w:cs="Courier New"/>
+                <w:sz w:val="18"/>
+                <w:szCs w:val="18"/>
+              </w:rPr>
+              <w:t>Unique R attenuation values, sorted (dB)</w:t>
+            </w:r>
+          </w:p>
+        </w:tc>
+        <w:tc>
+          <w:tcPr>
+            <w:tcW w:w="2340" w:type="dxa"/>
+            <w:vAlign w:val="center"/>
+          </w:tcPr>
+          <w:p>
+            <w:pPr>
+              <w:rPr>
+                <w:rFonts w:ascii="Courier New" w:hAnsi="Courier New" w:cs="Courier New"/>
+                <w:sz w:val="18"/>
+                <w:szCs w:val="18"/>
+              </w:rPr>
+            </w:pPr>
+            <w:r>
+              <w:rPr>
+                <w:rFonts w:ascii="Courier New" w:hAnsi="Courier New" w:cs="Courier New"/>
+                <w:sz w:val="18"/>
+                <w:szCs w:val="18"/>
+              </w:rPr>
+              <w:t>20</w:t>
+            </w:r>
+          </w:p>
+        </w:tc>
+      </w:tr>
+      <w:tr>
+        <w:tc>
+          <w:tcPr>
+            <w:tcW w:w="2538" w:type="dxa"/>
+            <w:vAlign w:val="center"/>
+          </w:tcPr>
+          <w:p>
+            <w:pPr>
+              <w:rPr>
+                <w:rFonts w:ascii="Courier New" w:hAnsi="Courier New" w:cs="Courier New"/>
+                <w:sz w:val="18"/>
+                <w:szCs w:val="18"/>
+              </w:rPr>
+            </w:pPr>
+            <w:r>
+              <w:rPr>
+                <w:rFonts w:ascii="Courier New" w:hAnsi="Courier New" w:cs="Courier New"/>
+                <w:sz w:val="18"/>
+                <w:szCs w:val="18"/>
+              </w:rPr>
+              <w:t>RampDownL</w:t>
+            </w:r>
+          </w:p>
+        </w:tc>
+        <w:tc>
+          <w:tcPr>
+            <w:tcW w:w="5850" w:type="dxa"/>
+            <w:vAlign w:val="center"/>
+          </w:tcPr>
+          <w:p>
+            <w:pPr>
+              <w:rPr>
+                <w:rFonts w:ascii="Courier New" w:hAnsi="Courier New" w:cs="Courier New"/>
+                <w:sz w:val="18"/>
+                <w:szCs w:val="18"/>
+              </w:rPr>
+            </w:pPr>
+            <w:r>
+              <w:rPr>
+                <w:rFonts w:ascii="Courier New" w:hAnsi="Courier New" w:cs="Courier New"/>
+                <w:sz w:val="18"/>
+                <w:szCs w:val="18"/>
+              </w:rPr>
+              <w:t xml:space="preserve">L signal offset time </w:t>
+            </w:r>
+            <w:r>
+              <w:rPr>
+                <w:rFonts w:ascii="Courier New" w:hAnsi="Courier New" w:cs="Courier New"/>
+                <w:sz w:val="18"/>
+                <w:szCs w:val="18"/>
+              </w:rPr>
+              <w:t>(</w:t>
+            </w:r>
+            <w:r>
+              <w:rPr>
+                <w:rFonts w:ascii="Symbol" w:hAnsi="Symbol" w:cs="Courier New"/>
+                <w:sz w:val="18"/>
+                <w:szCs w:val="18"/>
+              </w:rPr>
+              <w:t></w:t>
+            </w:r>
+            <w:r>
+              <w:rPr>
+                <w:rFonts w:ascii="Courier New" w:hAnsi="Courier New" w:cs="Courier New"/>
+                <w:sz w:val="18"/>
+                <w:szCs w:val="18"/>
+              </w:rPr>
+              <w:t>sec)</w:t>
+            </w:r>
+          </w:p>
+        </w:tc>
+        <w:tc>
+          <w:tcPr>
+            <w:tcW w:w="2340" w:type="dxa"/>
+            <w:vAlign w:val="center"/>
+          </w:tcPr>
+          <w:p>
+            <w:pPr>
+              <w:rPr>
+                <w:rFonts w:ascii="Courier New" w:hAnsi="Courier New" w:cs="Courier New"/>
+                <w:sz w:val="18"/>
+                <w:szCs w:val="18"/>
+              </w:rPr>
+            </w:pPr>
+            <w:r>
+              <w:rPr>
+                <w:rFonts w:ascii="Courier New" w:hAnsi="Courier New" w:cs="Courier New"/>
+                <w:sz w:val="18"/>
+                <w:szCs w:val="18"/>
+              </w:rPr>
+              <w:t>[Nreps x 1 double]</w:t>
+            </w:r>
+          </w:p>
+        </w:tc>
+      </w:tr>
+      <w:tr>
+        <w:tc>
+          <w:tcPr>
+            <w:tcW w:w="2538" w:type="dxa"/>
+            <w:vAlign w:val="center"/>
+          </w:tcPr>
+          <w:p>
+            <w:pPr>
+              <w:rPr>
+                <w:rFonts w:ascii="Courier New" w:hAnsi="Courier New" w:cs="Courier New"/>
+                <w:sz w:val="18"/>
+                <w:szCs w:val="18"/>
+              </w:rPr>
+            </w:pPr>
+            <w:r>
+              <w:rPr>
+                <w:rFonts w:ascii="Courier New" w:hAnsi="Courier New" w:cs="Courier New"/>
+                <w:sz w:val="18"/>
+                <w:szCs w:val="18"/>
+              </w:rPr>
+              <w:t>RampDownR</w:t>
+            </w:r>
+          </w:p>
+        </w:tc>
+        <w:tc>
+          <w:tcPr>
+            <w:tcW w:w="5850" w:type="dxa"/>
+            <w:vAlign w:val="center"/>
+          </w:tcPr>
+          <w:p>
+            <w:pPr>
+              <w:rPr>
+                <w:rFonts w:ascii="Courier New" w:hAnsi="Courier New" w:cs="Courier New"/>
+                <w:sz w:val="18"/>
+                <w:szCs w:val="18"/>
+              </w:rPr>
+            </w:pPr>
+            <w:r>
+              <w:rPr>
+                <w:rFonts w:ascii="Courier New" w:hAnsi="Courier New" w:cs="Courier New"/>
+                <w:sz w:val="18"/>
+                <w:szCs w:val="18"/>
+              </w:rPr>
+              <w:t xml:space="preserve">R signal offset time </w:t>
+            </w:r>
+            <w:r>
+              <w:rPr>
+                <w:rFonts w:ascii="Courier New" w:hAnsi="Courier New" w:cs="Courier New"/>
+                <w:sz w:val="18"/>
+                <w:szCs w:val="18"/>
+              </w:rPr>
+              <w:t>(</w:t>
+            </w:r>
+            <w:r>
+              <w:rPr>
+                <w:rFonts w:ascii="Symbol" w:hAnsi="Symbol" w:cs="Courier New"/>
+                <w:sz w:val="18"/>
+                <w:szCs w:val="18"/>
+              </w:rPr>
+              <w:t></w:t>
+            </w:r>
+            <w:r>
+              <w:rPr>
+                <w:rFonts w:ascii="Courier New" w:hAnsi="Courier New" w:cs="Courier New"/>
+                <w:sz w:val="18"/>
+                <w:szCs w:val="18"/>
+              </w:rPr>
+              <w:t>sec)</w:t>
+            </w:r>
+          </w:p>
+        </w:tc>
+        <w:tc>
+          <w:tcPr>
+            <w:tcW w:w="2340" w:type="dxa"/>
+            <w:vAlign w:val="center"/>
+          </w:tcPr>
+          <w:p>
+            <w:pPr>
+              <w:rPr>
+                <w:rFonts w:ascii="Courier New" w:hAnsi="Courier New" w:cs="Courier New"/>
+                <w:sz w:val="18"/>
+                <w:szCs w:val="18"/>
+              </w:rPr>
+            </w:pPr>
+            <w:r>
+              <w:rPr>
+                <w:rFonts w:ascii="Courier New" w:hAnsi="Courier New" w:cs="Courier New"/>
+                <w:sz w:val="18"/>
+                <w:szCs w:val="18"/>
+              </w:rPr>
+              <w:t>[Nreps x 1 double]</w:t>
+            </w:r>
+          </w:p>
+        </w:tc>
+      </w:tr>
+      <w:tr>
+        <w:tc>
+          <w:tcPr>
+            <w:tcW w:w="2538" w:type="dxa"/>
+            <w:vAlign w:val="center"/>
+          </w:tcPr>
+          <w:p>
+            <w:pPr>
+              <w:rPr>
+                <w:rFonts w:ascii="Courier New" w:hAnsi="Courier New" w:cs="Courier New"/>
+                <w:sz w:val="18"/>
+                <w:szCs w:val="18"/>
+              </w:rPr>
+            </w:pPr>
+            <w:r>
+              <w:rPr>
+                <w:rFonts w:ascii="Courier New" w:hAnsi="Courier New" w:cs="Courier New"/>
+                <w:sz w:val="18"/>
+                <w:szCs w:val="18"/>
+              </w:rPr>
+              <w:t>RampUpL</w:t>
+            </w:r>
+          </w:p>
+        </w:tc>
+        <w:tc>
+          <w:tcPr>
+            <w:tcW w:w="5850" w:type="dxa"/>
+            <w:vAlign w:val="center"/>
+          </w:tcPr>
+          <w:p>
+            <w:pPr>
+              <w:rPr>
+                <w:rFonts w:ascii="Courier New" w:hAnsi="Courier New" w:cs="Courier New"/>
+                <w:sz w:val="18"/>
+                <w:szCs w:val="18"/>
+              </w:rPr>
+            </w:pPr>
+            <w:r>
+              <w:rPr>
+                <w:rFonts w:ascii="Courier New" w:hAnsi="Courier New" w:cs="Courier New"/>
+                <w:sz w:val="18"/>
+                <w:szCs w:val="18"/>
+              </w:rPr>
+              <w:t xml:space="preserve">L signal onset time </w:t>
+            </w:r>
+            <w:r>
+              <w:rPr>
+                <w:rFonts w:ascii="Courier New" w:hAnsi="Courier New" w:cs="Courier New"/>
+                <w:sz w:val="18"/>
+                <w:szCs w:val="18"/>
+              </w:rPr>
+              <w:t>(</w:t>
+            </w:r>
+            <w:r>
+              <w:rPr>
+                <w:rFonts w:ascii="Symbol" w:hAnsi="Symbol" w:cs="Courier New"/>
+                <w:sz w:val="18"/>
+                <w:szCs w:val="18"/>
+              </w:rPr>
+              <w:t></w:t>
+            </w:r>
+            <w:r>
+              <w:rPr>
+                <w:rFonts w:ascii="Courier New" w:hAnsi="Courier New" w:cs="Courier New"/>
+                <w:sz w:val="18"/>
+                <w:szCs w:val="18"/>
+              </w:rPr>
+              <w:t>sec)</w:t>
+            </w:r>
+          </w:p>
+        </w:tc>
+        <w:tc>
+          <w:tcPr>
+            <w:tcW w:w="2340" w:type="dxa"/>
+            <w:vAlign w:val="center"/>
+          </w:tcPr>
+          <w:p>
+            <w:pPr>
+              <w:rPr>
+                <w:rFonts w:ascii="Courier New" w:hAnsi="Courier New" w:cs="Courier New"/>
+                <w:sz w:val="18"/>
+                <w:szCs w:val="18"/>
+              </w:rPr>
+            </w:pPr>
+            <w:r>
+              <w:rPr>
+                <w:rFonts w:ascii="Courier New" w:hAnsi="Courier New" w:cs="Courier New"/>
+                <w:sz w:val="18"/>
+                <w:szCs w:val="18"/>
+              </w:rPr>
+              <w:t>[Nreps x 1 double]</w:t>
+            </w:r>
+          </w:p>
+        </w:tc>
+      </w:tr>
+      <w:tr>
+        <w:tc>
+          <w:tcPr>
+            <w:tcW w:w="2538" w:type="dxa"/>
+            <w:vAlign w:val="center"/>
+          </w:tcPr>
+          <w:p>
+            <w:pPr>
+              <w:rPr>
+                <w:rFonts w:ascii="Courier New" w:hAnsi="Courier New" w:cs="Courier New"/>
+                <w:sz w:val="18"/>
+                <w:szCs w:val="18"/>
+              </w:rPr>
+            </w:pPr>
+            <w:r>
+              <w:rPr>
+                <w:rFonts w:ascii="Courier New" w:hAnsi="Courier New" w:cs="Courier New"/>
+                <w:sz w:val="18"/>
+                <w:szCs w:val="18"/>
+              </w:rPr>
+              <w:t>RampUpR</w:t>
+            </w:r>
+          </w:p>
+        </w:tc>
+        <w:tc>
+          <w:tcPr>
+            <w:tcW w:w="5850" w:type="dxa"/>
+            <w:vAlign w:val="center"/>
+          </w:tcPr>
+          <w:p>
+            <w:pPr>
+              <w:rPr>
+                <w:rFonts w:ascii="Courier New" w:hAnsi="Courier New" w:cs="Courier New"/>
+                <w:sz w:val="18"/>
+                <w:szCs w:val="18"/>
+              </w:rPr>
+            </w:pPr>
+            <w:r>
+              <w:rPr>
+                <w:rFonts w:ascii="Courier New" w:hAnsi="Courier New" w:cs="Courier New"/>
+                <w:sz w:val="18"/>
+                <w:szCs w:val="18"/>
+              </w:rPr>
+              <w:t xml:space="preserve">R signal onset time </w:t>
+            </w:r>
+            <w:r>
+              <w:rPr>
+                <w:rFonts w:ascii="Courier New" w:hAnsi="Courier New" w:cs="Courier New"/>
+                <w:sz w:val="18"/>
+                <w:szCs w:val="18"/>
+              </w:rPr>
+              <w:t>(</w:t>
+            </w:r>
+            <w:r>
+              <w:rPr>
+                <w:rFonts w:ascii="Symbol" w:hAnsi="Symbol" w:cs="Courier New"/>
+                <w:sz w:val="18"/>
+                <w:szCs w:val="18"/>
+              </w:rPr>
+              <w:t></w:t>
+            </w:r>
+            <w:r>
+              <w:rPr>
+                <w:rFonts w:ascii="Courier New" w:hAnsi="Courier New" w:cs="Courier New"/>
+                <w:sz w:val="18"/>
+                <w:szCs w:val="18"/>
+              </w:rPr>
+              <w:t>sec)</w:t>
+            </w:r>
             <w:bookmarkStart w:id="0" w:name="_GoBack"/>
             <w:bookmarkEnd w:id="0"/>
           </w:p>
@@ -1446,7 +2696,7 @@
                 <w:sz w:val="18"/>
                 <w:szCs w:val="18"/>
               </w:rPr>
-              <w:t>Nreps</w:t>
+              <w:t>[Nreps x 1 double]</w:t>
             </w:r>
           </w:p>
         </w:tc>
@@ -1471,7 +2721,7 @@
                 <w:sz w:val="18"/>
                 <w:szCs w:val="18"/>
               </w:rPr>
-              <w:t>OutputFilename</w:t>
+              <w:t>Spiketimes</w:t>
             </w:r>
           </w:p>
         </w:tc>
@@ -1509,7 +2759,7 @@
                 <w:sz w:val="18"/>
                 <w:szCs w:val="18"/>
               </w:rPr>
-              <w:t>'C:\DataWave\Data\768c\768_110706_12_3q_LFH_1per_1sec_2.ddf'</w:t>
+              <w:t>{11xNreps cell}</w:t>
             </w:r>
           </w:p>
         </w:tc>
@@ -1534,7 +2784,7 @@
                 <w:sz w:val="18"/>
                 <w:szCs w:val="18"/>
               </w:rPr>
-              <w:t>OutputTimeWithDelayL</w:t>
+              <w:t>Sweepend</w:t>
             </w:r>
           </w:p>
         </w:tc>
@@ -1597,7 +2847,7 @@
                 <w:sz w:val="18"/>
                 <w:szCs w:val="18"/>
               </w:rPr>
-              <w:t>OutputTimeWithDelayR</w:t>
+              <w:t>Sweepstart</w:t>
             </w:r>
           </w:p>
         </w:tc>
@@ -1660,7 +2910,7 @@
                 <w:sz w:val="18"/>
                 <w:szCs w:val="18"/>
               </w:rPr>
-              <w:t>OutputTimestampL</w:t>
+              <w:t>Tagstring</w:t>
             </w:r>
           </w:p>
         </w:tc>
@@ -1698,7 +2948,7 @@
                 <w:sz w:val="18"/>
                 <w:szCs w:val="18"/>
               </w:rPr>
-              <w:t>[Nreps x 1 double]</w:t>
+              <w:t>[1x227 char]</w:t>
             </w:r>
           </w:p>
         </w:tc>
@@ -1723,7 +2973,7 @@
                 <w:sz w:val="18"/>
                 <w:szCs w:val="18"/>
               </w:rPr>
-              <w:t>OutputTimestampR</w:t>
+              <w:t>TimeShiftL</w:t>
             </w:r>
           </w:p>
         </w:tc>
@@ -1786,7 +3036,7 @@
                 <w:sz w:val="18"/>
                 <w:szCs w:val="18"/>
               </w:rPr>
-              <w:t>PA5idL</w:t>
+              <w:t>TimeShiftR</w:t>
             </w:r>
           </w:p>
         </w:tc>
@@ -1849,7 +3099,7 @@
                 <w:sz w:val="18"/>
                 <w:szCs w:val="18"/>
               </w:rPr>
-              <w:t>PA5idR</w:t>
+              <w:t>Timestamp</w:t>
             </w:r>
           </w:p>
         </w:tc>
@@ -1887,7 +3137,7 @@
                 <w:sz w:val="18"/>
                 <w:szCs w:val="18"/>
               </w:rPr>
-              <w:t>[Nreps x 1 double]</w:t>
+              <w:t>'5011297'</w:t>
             </w:r>
           </w:p>
         </w:tc>
@@ -1912,7 +3162,7 @@
                 <w:sz w:val="18"/>
                 <w:szCs w:val="18"/>
               </w:rPr>
-              <w:t>PhaseDegL</w:t>
+              <w:t>ToneFreqL</w:t>
             </w:r>
           </w:p>
         </w:tc>
@@ -1975,7 +3225,7 @@
                 <w:sz w:val="18"/>
                 <w:szCs w:val="18"/>
               </w:rPr>
-              <w:t>PhaseDegR</w:t>
+              <w:t>ToneFreqR</w:t>
             </w:r>
           </w:p>
         </w:tc>
@@ -2038,7 +3288,7 @@
                 <w:sz w:val="18"/>
                 <w:szCs w:val="18"/>
               </w:rPr>
-              <w:t>RAttenIndices</w:t>
+              <w:t>Type</w:t>
             </w:r>
           </w:p>
         </w:tc>
@@ -2076,7 +3326,7 @@
                 <w:sz w:val="18"/>
                 <w:szCs w:val="18"/>
               </w:rPr>
-              <w:t>{[Nreps x 1 double]}</w:t>
+              <w:t>{'WAVFILE'}</w:t>
             </w:r>
           </w:p>
         </w:tc>
@@ -2101,7 +3351,7 @@
                 <w:sz w:val="18"/>
                 <w:szCs w:val="18"/>
               </w:rPr>
-              <w:t>RAttenVals</w:t>
+              <w:t>Var</w:t>
             </w:r>
           </w:p>
         </w:tc>
@@ -2139,7 +3389,7 @@
                 <w:sz w:val="18"/>
                 <w:szCs w:val="18"/>
               </w:rPr>
-              <w:t>20</w:t>
+              <w:t>[1x2 struct]</w:t>
             </w:r>
           </w:p>
         </w:tc>
@@ -2164,7 +3414,7 @@
                 <w:sz w:val="18"/>
                 <w:szCs w:val="18"/>
               </w:rPr>
-              <w:t>RampDownL</w:t>
+              <w:t>WavFilenameL</w:t>
             </w:r>
           </w:p>
         </w:tc>
@@ -2202,7 +3452,7 @@
                 <w:sz w:val="18"/>
                 <w:szCs w:val="18"/>
               </w:rPr>
-              <w:t>[Nreps x 1 double]</w:t>
+              <w:t>''</w:t>
             </w:r>
           </w:p>
         </w:tc>
@@ -2227,7 +3477,7 @@
                 <w:sz w:val="18"/>
                 <w:szCs w:val="18"/>
               </w:rPr>
-              <w:t>RampDownR</w:t>
+              <w:t>WavFilenameR</w:t>
             </w:r>
           </w:p>
         </w:tc>
@@ -2265,7 +3515,16 @@
                 <w:sz w:val="18"/>
                 <w:szCs w:val="18"/>
               </w:rPr>
-              <w:t>[Nreps x 1 double]</w:t>
+              <w:t>'C:\DataWave\mousecalls\sep_calls\p100</w:t>
+            </w:r>
+            <w:r>
+              <w:rPr>
+                <w:rFonts w:ascii="Courier New" w:hAnsi="Courier New" w:cs="Courier New"/>
+                <w:sz w:val="18"/>
+                <w:szCs w:val="18"/>
+              </w:rPr>
+              <w:lastRenderedPageBreak/>
+              <w:t>_9.wav'</w:t>
             </w:r>
           </w:p>
         </w:tc>
@@ -2290,951 +3549,7 @@
                 <w:sz w:val="18"/>
                 <w:szCs w:val="18"/>
               </w:rPr>
-              <w:t>RampUpL</w:t>
-            </w:r>
-          </w:p>
-        </w:tc>
-        <w:tc>
-          <w:tcPr>
-            <w:tcW w:w="5850" w:type="dxa"/>
-            <w:vAlign w:val="center"/>
-          </w:tcPr>
-          <w:p>
-            <w:pPr>
-              <w:rPr>
-                <w:rFonts w:ascii="Courier New" w:hAnsi="Courier New" w:cs="Courier New"/>
-                <w:sz w:val="18"/>
-                <w:szCs w:val="18"/>
-              </w:rPr>
-            </w:pPr>
-          </w:p>
-        </w:tc>
-        <w:tc>
-          <w:tcPr>
-            <w:tcW w:w="2340" w:type="dxa"/>
-            <w:vAlign w:val="center"/>
-          </w:tcPr>
-          <w:p>
-            <w:pPr>
-              <w:rPr>
-                <w:rFonts w:ascii="Courier New" w:hAnsi="Courier New" w:cs="Courier New"/>
-                <w:sz w:val="18"/>
-                <w:szCs w:val="18"/>
-              </w:rPr>
-            </w:pPr>
-            <w:r>
-              <w:rPr>
-                <w:rFonts w:ascii="Courier New" w:hAnsi="Courier New" w:cs="Courier New"/>
-                <w:sz w:val="18"/>
-                <w:szCs w:val="18"/>
-              </w:rPr>
-              <w:t>[Nreps x 1 double]</w:t>
-            </w:r>
-          </w:p>
-        </w:tc>
-      </w:tr>
-      <w:tr>
-        <w:tc>
-          <w:tcPr>
-            <w:tcW w:w="2538" w:type="dxa"/>
-            <w:vAlign w:val="center"/>
-          </w:tcPr>
-          <w:p>
-            <w:pPr>
-              <w:rPr>
-                <w:rFonts w:ascii="Courier New" w:hAnsi="Courier New" w:cs="Courier New"/>
-                <w:sz w:val="18"/>
-                <w:szCs w:val="18"/>
-              </w:rPr>
-            </w:pPr>
-            <w:r>
-              <w:rPr>
-                <w:rFonts w:ascii="Courier New" w:hAnsi="Courier New" w:cs="Courier New"/>
-                <w:sz w:val="18"/>
-                <w:szCs w:val="18"/>
-              </w:rPr>
-              <w:t>RampUpR</w:t>
-            </w:r>
-          </w:p>
-        </w:tc>
-        <w:tc>
-          <w:tcPr>
-            <w:tcW w:w="5850" w:type="dxa"/>
-            <w:vAlign w:val="center"/>
-          </w:tcPr>
-          <w:p>
-            <w:pPr>
-              <w:rPr>
-                <w:rFonts w:ascii="Courier New" w:hAnsi="Courier New" w:cs="Courier New"/>
-                <w:sz w:val="18"/>
-                <w:szCs w:val="18"/>
-              </w:rPr>
-            </w:pPr>
-          </w:p>
-        </w:tc>
-        <w:tc>
-          <w:tcPr>
-            <w:tcW w:w="2340" w:type="dxa"/>
-            <w:vAlign w:val="center"/>
-          </w:tcPr>
-          <w:p>
-            <w:pPr>
-              <w:rPr>
-                <w:rFonts w:ascii="Courier New" w:hAnsi="Courier New" w:cs="Courier New"/>
-                <w:sz w:val="18"/>
-                <w:szCs w:val="18"/>
-              </w:rPr>
-            </w:pPr>
-            <w:r>
-              <w:rPr>
-                <w:rFonts w:ascii="Courier New" w:hAnsi="Courier New" w:cs="Courier New"/>
-                <w:sz w:val="18"/>
-                <w:szCs w:val="18"/>
-              </w:rPr>
-              <w:t>[Nreps x 1 double]</w:t>
-            </w:r>
-          </w:p>
-        </w:tc>
-      </w:tr>
-      <w:tr>
-        <w:tc>
-          <w:tcPr>
-            <w:tcW w:w="2538" w:type="dxa"/>
-            <w:vAlign w:val="center"/>
-          </w:tcPr>
-          <w:p>
-            <w:pPr>
-              <w:rPr>
-                <w:rFonts w:ascii="Courier New" w:hAnsi="Courier New" w:cs="Courier New"/>
-                <w:sz w:val="18"/>
-                <w:szCs w:val="18"/>
-              </w:rPr>
-            </w:pPr>
-            <w:r>
-              <w:rPr>
-                <w:rFonts w:ascii="Courier New" w:hAnsi="Courier New" w:cs="Courier New"/>
-                <w:sz w:val="18"/>
-                <w:szCs w:val="18"/>
-              </w:rPr>
-              <w:t>Spiketimes</w:t>
-            </w:r>
-          </w:p>
-        </w:tc>
-        <w:tc>
-          <w:tcPr>
-            <w:tcW w:w="5850" w:type="dxa"/>
-            <w:vAlign w:val="center"/>
-          </w:tcPr>
-          <w:p>
-            <w:pPr>
-              <w:rPr>
-                <w:rFonts w:ascii="Courier New" w:hAnsi="Courier New" w:cs="Courier New"/>
-                <w:sz w:val="18"/>
-                <w:szCs w:val="18"/>
-              </w:rPr>
-            </w:pPr>
-          </w:p>
-        </w:tc>
-        <w:tc>
-          <w:tcPr>
-            <w:tcW w:w="2340" w:type="dxa"/>
-            <w:vAlign w:val="center"/>
-          </w:tcPr>
-          <w:p>
-            <w:pPr>
-              <w:rPr>
-                <w:rFonts w:ascii="Courier New" w:hAnsi="Courier New" w:cs="Courier New"/>
-                <w:sz w:val="18"/>
-                <w:szCs w:val="18"/>
-              </w:rPr>
-            </w:pPr>
-            <w:r>
-              <w:rPr>
-                <w:rFonts w:ascii="Courier New" w:hAnsi="Courier New" w:cs="Courier New"/>
-                <w:sz w:val="18"/>
-                <w:szCs w:val="18"/>
-              </w:rPr>
-              <w:t>{11xNreps cell}</w:t>
-            </w:r>
-          </w:p>
-        </w:tc>
-      </w:tr>
-      <w:tr>
-        <w:tc>
-          <w:tcPr>
-            <w:tcW w:w="2538" w:type="dxa"/>
-            <w:vAlign w:val="center"/>
-          </w:tcPr>
-          <w:p>
-            <w:pPr>
-              <w:rPr>
-                <w:rFonts w:ascii="Courier New" w:hAnsi="Courier New" w:cs="Courier New"/>
-                <w:sz w:val="18"/>
-                <w:szCs w:val="18"/>
-              </w:rPr>
-            </w:pPr>
-            <w:r>
-              <w:rPr>
-                <w:rFonts w:ascii="Courier New" w:hAnsi="Courier New" w:cs="Courier New"/>
-                <w:sz w:val="18"/>
-                <w:szCs w:val="18"/>
-              </w:rPr>
-              <w:t>Sweepend</w:t>
-            </w:r>
-          </w:p>
-        </w:tc>
-        <w:tc>
-          <w:tcPr>
-            <w:tcW w:w="5850" w:type="dxa"/>
-            <w:vAlign w:val="center"/>
-          </w:tcPr>
-          <w:p>
-            <w:pPr>
-              <w:rPr>
-                <w:rFonts w:ascii="Courier New" w:hAnsi="Courier New" w:cs="Courier New"/>
-                <w:sz w:val="18"/>
-                <w:szCs w:val="18"/>
-              </w:rPr>
-            </w:pPr>
-          </w:p>
-        </w:tc>
-        <w:tc>
-          <w:tcPr>
-            <w:tcW w:w="2340" w:type="dxa"/>
-            <w:vAlign w:val="center"/>
-          </w:tcPr>
-          <w:p>
-            <w:pPr>
-              <w:rPr>
-                <w:rFonts w:ascii="Courier New" w:hAnsi="Courier New" w:cs="Courier New"/>
-                <w:sz w:val="18"/>
-                <w:szCs w:val="18"/>
-              </w:rPr>
-            </w:pPr>
-            <w:r>
-              <w:rPr>
-                <w:rFonts w:ascii="Courier New" w:hAnsi="Courier New" w:cs="Courier New"/>
-                <w:sz w:val="18"/>
-                <w:szCs w:val="18"/>
-              </w:rPr>
-              <w:t>[Nreps x 1 double]</w:t>
-            </w:r>
-          </w:p>
-        </w:tc>
-      </w:tr>
-      <w:tr>
-        <w:tc>
-          <w:tcPr>
-            <w:tcW w:w="2538" w:type="dxa"/>
-            <w:vAlign w:val="center"/>
-          </w:tcPr>
-          <w:p>
-            <w:pPr>
-              <w:rPr>
-                <w:rFonts w:ascii="Courier New" w:hAnsi="Courier New" w:cs="Courier New"/>
-                <w:sz w:val="18"/>
-                <w:szCs w:val="18"/>
-              </w:rPr>
-            </w:pPr>
-            <w:r>
-              <w:rPr>
-                <w:rFonts w:ascii="Courier New" w:hAnsi="Courier New" w:cs="Courier New"/>
-                <w:sz w:val="18"/>
-                <w:szCs w:val="18"/>
-              </w:rPr>
-              <w:t>Sweepstart</w:t>
-            </w:r>
-          </w:p>
-        </w:tc>
-        <w:tc>
-          <w:tcPr>
-            <w:tcW w:w="5850" w:type="dxa"/>
-            <w:vAlign w:val="center"/>
-          </w:tcPr>
-          <w:p>
-            <w:pPr>
-              <w:rPr>
-                <w:rFonts w:ascii="Courier New" w:hAnsi="Courier New" w:cs="Courier New"/>
-                <w:sz w:val="18"/>
-                <w:szCs w:val="18"/>
-              </w:rPr>
-            </w:pPr>
-          </w:p>
-        </w:tc>
-        <w:tc>
-          <w:tcPr>
-            <w:tcW w:w="2340" w:type="dxa"/>
-            <w:vAlign w:val="center"/>
-          </w:tcPr>
-          <w:p>
-            <w:pPr>
-              <w:rPr>
-                <w:rFonts w:ascii="Courier New" w:hAnsi="Courier New" w:cs="Courier New"/>
-                <w:sz w:val="18"/>
-                <w:szCs w:val="18"/>
-              </w:rPr>
-            </w:pPr>
-            <w:r>
-              <w:rPr>
-                <w:rFonts w:ascii="Courier New" w:hAnsi="Courier New" w:cs="Courier New"/>
-                <w:sz w:val="18"/>
-                <w:szCs w:val="18"/>
-              </w:rPr>
-              <w:t>[Nreps x 1 double]</w:t>
-            </w:r>
-          </w:p>
-        </w:tc>
-      </w:tr>
-      <w:tr>
-        <w:tc>
-          <w:tcPr>
-            <w:tcW w:w="2538" w:type="dxa"/>
-            <w:vAlign w:val="center"/>
-          </w:tcPr>
-          <w:p>
-            <w:pPr>
-              <w:rPr>
-                <w:rFonts w:ascii="Courier New" w:hAnsi="Courier New" w:cs="Courier New"/>
-                <w:sz w:val="18"/>
-                <w:szCs w:val="18"/>
-              </w:rPr>
-            </w:pPr>
-            <w:r>
-              <w:rPr>
-                <w:rFonts w:ascii="Courier New" w:hAnsi="Courier New" w:cs="Courier New"/>
-                <w:sz w:val="18"/>
-                <w:szCs w:val="18"/>
-              </w:rPr>
-              <w:t>Tagstring</w:t>
-            </w:r>
-          </w:p>
-        </w:tc>
-        <w:tc>
-          <w:tcPr>
-            <w:tcW w:w="5850" w:type="dxa"/>
-            <w:vAlign w:val="center"/>
-          </w:tcPr>
-          <w:p>
-            <w:pPr>
-              <w:rPr>
-                <w:rFonts w:ascii="Courier New" w:hAnsi="Courier New" w:cs="Courier New"/>
-                <w:sz w:val="18"/>
-                <w:szCs w:val="18"/>
-              </w:rPr>
-            </w:pPr>
-          </w:p>
-        </w:tc>
-        <w:tc>
-          <w:tcPr>
-            <w:tcW w:w="2340" w:type="dxa"/>
-            <w:vAlign w:val="center"/>
-          </w:tcPr>
-          <w:p>
-            <w:pPr>
-              <w:rPr>
-                <w:rFonts w:ascii="Courier New" w:hAnsi="Courier New" w:cs="Courier New"/>
-                <w:sz w:val="18"/>
-                <w:szCs w:val="18"/>
-              </w:rPr>
-            </w:pPr>
-            <w:r>
-              <w:rPr>
-                <w:rFonts w:ascii="Courier New" w:hAnsi="Courier New" w:cs="Courier New"/>
-                <w:sz w:val="18"/>
-                <w:szCs w:val="18"/>
-              </w:rPr>
-              <w:t>[1x227 char]</w:t>
-            </w:r>
-          </w:p>
-        </w:tc>
-      </w:tr>
-      <w:tr>
-        <w:tc>
-          <w:tcPr>
-            <w:tcW w:w="2538" w:type="dxa"/>
-            <w:vAlign w:val="center"/>
-          </w:tcPr>
-          <w:p>
-            <w:pPr>
-              <w:rPr>
-                <w:rFonts w:ascii="Courier New" w:hAnsi="Courier New" w:cs="Courier New"/>
-                <w:sz w:val="18"/>
-                <w:szCs w:val="18"/>
-              </w:rPr>
-            </w:pPr>
-            <w:r>
-              <w:rPr>
-                <w:rFonts w:ascii="Courier New" w:hAnsi="Courier New" w:cs="Courier New"/>
-                <w:sz w:val="18"/>
-                <w:szCs w:val="18"/>
-              </w:rPr>
-              <w:t>TimeShiftL</w:t>
-            </w:r>
-          </w:p>
-        </w:tc>
-        <w:tc>
-          <w:tcPr>
-            <w:tcW w:w="5850" w:type="dxa"/>
-            <w:vAlign w:val="center"/>
-          </w:tcPr>
-          <w:p>
-            <w:pPr>
-              <w:rPr>
-                <w:rFonts w:ascii="Courier New" w:hAnsi="Courier New" w:cs="Courier New"/>
-                <w:sz w:val="18"/>
-                <w:szCs w:val="18"/>
-              </w:rPr>
-            </w:pPr>
-          </w:p>
-        </w:tc>
-        <w:tc>
-          <w:tcPr>
-            <w:tcW w:w="2340" w:type="dxa"/>
-            <w:vAlign w:val="center"/>
-          </w:tcPr>
-          <w:p>
-            <w:pPr>
-              <w:rPr>
-                <w:rFonts w:ascii="Courier New" w:hAnsi="Courier New" w:cs="Courier New"/>
-                <w:sz w:val="18"/>
-                <w:szCs w:val="18"/>
-              </w:rPr>
-            </w:pPr>
-            <w:r>
-              <w:rPr>
-                <w:rFonts w:ascii="Courier New" w:hAnsi="Courier New" w:cs="Courier New"/>
-                <w:sz w:val="18"/>
-                <w:szCs w:val="18"/>
-              </w:rPr>
-              <w:t>[Nreps x 1 double]</w:t>
-            </w:r>
-          </w:p>
-        </w:tc>
-      </w:tr>
-      <w:tr>
-        <w:tc>
-          <w:tcPr>
-            <w:tcW w:w="2538" w:type="dxa"/>
-            <w:vAlign w:val="center"/>
-          </w:tcPr>
-          <w:p>
-            <w:pPr>
-              <w:rPr>
-                <w:rFonts w:ascii="Courier New" w:hAnsi="Courier New" w:cs="Courier New"/>
-                <w:sz w:val="18"/>
-                <w:szCs w:val="18"/>
-              </w:rPr>
-            </w:pPr>
-            <w:r>
-              <w:rPr>
-                <w:rFonts w:ascii="Courier New" w:hAnsi="Courier New" w:cs="Courier New"/>
-                <w:sz w:val="18"/>
-                <w:szCs w:val="18"/>
-              </w:rPr>
-              <w:t>TimeShiftR</w:t>
-            </w:r>
-          </w:p>
-        </w:tc>
-        <w:tc>
-          <w:tcPr>
-            <w:tcW w:w="5850" w:type="dxa"/>
-            <w:vAlign w:val="center"/>
-          </w:tcPr>
-          <w:p>
-            <w:pPr>
-              <w:rPr>
-                <w:rFonts w:ascii="Courier New" w:hAnsi="Courier New" w:cs="Courier New"/>
-                <w:sz w:val="18"/>
-                <w:szCs w:val="18"/>
-              </w:rPr>
-            </w:pPr>
-          </w:p>
-        </w:tc>
-        <w:tc>
-          <w:tcPr>
-            <w:tcW w:w="2340" w:type="dxa"/>
-            <w:vAlign w:val="center"/>
-          </w:tcPr>
-          <w:p>
-            <w:pPr>
-              <w:rPr>
-                <w:rFonts w:ascii="Courier New" w:hAnsi="Courier New" w:cs="Courier New"/>
-                <w:sz w:val="18"/>
-                <w:szCs w:val="18"/>
-              </w:rPr>
-            </w:pPr>
-            <w:r>
-              <w:rPr>
-                <w:rFonts w:ascii="Courier New" w:hAnsi="Courier New" w:cs="Courier New"/>
-                <w:sz w:val="18"/>
-                <w:szCs w:val="18"/>
-              </w:rPr>
-              <w:t>[Nreps x 1 double]</w:t>
-            </w:r>
-          </w:p>
-        </w:tc>
-      </w:tr>
-      <w:tr>
-        <w:tc>
-          <w:tcPr>
-            <w:tcW w:w="2538" w:type="dxa"/>
-            <w:vAlign w:val="center"/>
-          </w:tcPr>
-          <w:p>
-            <w:pPr>
-              <w:rPr>
-                <w:rFonts w:ascii="Courier New" w:hAnsi="Courier New" w:cs="Courier New"/>
-                <w:sz w:val="18"/>
-                <w:szCs w:val="18"/>
-              </w:rPr>
-            </w:pPr>
-            <w:r>
-              <w:rPr>
-                <w:rFonts w:ascii="Courier New" w:hAnsi="Courier New" w:cs="Courier New"/>
-                <w:sz w:val="18"/>
-                <w:szCs w:val="18"/>
-              </w:rPr>
-              <w:t>Timestamp</w:t>
-            </w:r>
-          </w:p>
-        </w:tc>
-        <w:tc>
-          <w:tcPr>
-            <w:tcW w:w="5850" w:type="dxa"/>
-            <w:vAlign w:val="center"/>
-          </w:tcPr>
-          <w:p>
-            <w:pPr>
-              <w:rPr>
-                <w:rFonts w:ascii="Courier New" w:hAnsi="Courier New" w:cs="Courier New"/>
-                <w:sz w:val="18"/>
-                <w:szCs w:val="18"/>
-              </w:rPr>
-            </w:pPr>
-          </w:p>
-        </w:tc>
-        <w:tc>
-          <w:tcPr>
-            <w:tcW w:w="2340" w:type="dxa"/>
-            <w:vAlign w:val="center"/>
-          </w:tcPr>
-          <w:p>
-            <w:pPr>
-              <w:rPr>
-                <w:rFonts w:ascii="Courier New" w:hAnsi="Courier New" w:cs="Courier New"/>
-                <w:sz w:val="18"/>
-                <w:szCs w:val="18"/>
-              </w:rPr>
-            </w:pPr>
-            <w:r>
-              <w:rPr>
-                <w:rFonts w:ascii="Courier New" w:hAnsi="Courier New" w:cs="Courier New"/>
-                <w:sz w:val="18"/>
-                <w:szCs w:val="18"/>
-              </w:rPr>
-              <w:t>'5011297'</w:t>
-            </w:r>
-          </w:p>
-        </w:tc>
-      </w:tr>
-      <w:tr>
-        <w:tc>
-          <w:tcPr>
-            <w:tcW w:w="2538" w:type="dxa"/>
-            <w:vAlign w:val="center"/>
-          </w:tcPr>
-          <w:p>
-            <w:pPr>
-              <w:rPr>
-                <w:rFonts w:ascii="Courier New" w:hAnsi="Courier New" w:cs="Courier New"/>
-                <w:sz w:val="18"/>
-                <w:szCs w:val="18"/>
-              </w:rPr>
-            </w:pPr>
-            <w:r>
-              <w:rPr>
-                <w:rFonts w:ascii="Courier New" w:hAnsi="Courier New" w:cs="Courier New"/>
-                <w:sz w:val="18"/>
-                <w:szCs w:val="18"/>
-              </w:rPr>
-              <w:t>ToneFreqL</w:t>
-            </w:r>
-          </w:p>
-        </w:tc>
-        <w:tc>
-          <w:tcPr>
-            <w:tcW w:w="5850" w:type="dxa"/>
-            <w:vAlign w:val="center"/>
-          </w:tcPr>
-          <w:p>
-            <w:pPr>
-              <w:rPr>
-                <w:rFonts w:ascii="Courier New" w:hAnsi="Courier New" w:cs="Courier New"/>
-                <w:sz w:val="18"/>
-                <w:szCs w:val="18"/>
-              </w:rPr>
-            </w:pPr>
-          </w:p>
-        </w:tc>
-        <w:tc>
-          <w:tcPr>
-            <w:tcW w:w="2340" w:type="dxa"/>
-            <w:vAlign w:val="center"/>
-          </w:tcPr>
-          <w:p>
-            <w:pPr>
-              <w:rPr>
-                <w:rFonts w:ascii="Courier New" w:hAnsi="Courier New" w:cs="Courier New"/>
-                <w:sz w:val="18"/>
-                <w:szCs w:val="18"/>
-              </w:rPr>
-            </w:pPr>
-            <w:r>
-              <w:rPr>
-                <w:rFonts w:ascii="Courier New" w:hAnsi="Courier New" w:cs="Courier New"/>
-                <w:sz w:val="18"/>
-                <w:szCs w:val="18"/>
-              </w:rPr>
-              <w:t>[Nreps x 1 double]</w:t>
-            </w:r>
-          </w:p>
-        </w:tc>
-      </w:tr>
-      <w:tr>
-        <w:tc>
-          <w:tcPr>
-            <w:tcW w:w="2538" w:type="dxa"/>
-            <w:vAlign w:val="center"/>
-          </w:tcPr>
-          <w:p>
-            <w:pPr>
-              <w:rPr>
-                <w:rFonts w:ascii="Courier New" w:hAnsi="Courier New" w:cs="Courier New"/>
-                <w:sz w:val="18"/>
-                <w:szCs w:val="18"/>
-              </w:rPr>
-            </w:pPr>
-            <w:r>
-              <w:rPr>
-                <w:rFonts w:ascii="Courier New" w:hAnsi="Courier New" w:cs="Courier New"/>
-                <w:sz w:val="18"/>
-                <w:szCs w:val="18"/>
-              </w:rPr>
-              <w:t>ToneFreqR</w:t>
-            </w:r>
-          </w:p>
-        </w:tc>
-        <w:tc>
-          <w:tcPr>
-            <w:tcW w:w="5850" w:type="dxa"/>
-            <w:vAlign w:val="center"/>
-          </w:tcPr>
-          <w:p>
-            <w:pPr>
-              <w:rPr>
-                <w:rFonts w:ascii="Courier New" w:hAnsi="Courier New" w:cs="Courier New"/>
-                <w:sz w:val="18"/>
-                <w:szCs w:val="18"/>
-              </w:rPr>
-            </w:pPr>
-          </w:p>
-        </w:tc>
-        <w:tc>
-          <w:tcPr>
-            <w:tcW w:w="2340" w:type="dxa"/>
-            <w:vAlign w:val="center"/>
-          </w:tcPr>
-          <w:p>
-            <w:pPr>
-              <w:rPr>
-                <w:rFonts w:ascii="Courier New" w:hAnsi="Courier New" w:cs="Courier New"/>
-                <w:sz w:val="18"/>
-                <w:szCs w:val="18"/>
-              </w:rPr>
-            </w:pPr>
-            <w:r>
-              <w:rPr>
-                <w:rFonts w:ascii="Courier New" w:hAnsi="Courier New" w:cs="Courier New"/>
-                <w:sz w:val="18"/>
-                <w:szCs w:val="18"/>
-              </w:rPr>
-              <w:t>[Nreps x 1 double]</w:t>
-            </w:r>
-          </w:p>
-        </w:tc>
-      </w:tr>
-      <w:tr>
-        <w:tc>
-          <w:tcPr>
-            <w:tcW w:w="2538" w:type="dxa"/>
-            <w:vAlign w:val="center"/>
-          </w:tcPr>
-          <w:p>
-            <w:pPr>
-              <w:rPr>
-                <w:rFonts w:ascii="Courier New" w:hAnsi="Courier New" w:cs="Courier New"/>
-                <w:sz w:val="18"/>
-                <w:szCs w:val="18"/>
-              </w:rPr>
-            </w:pPr>
-            <w:r>
-              <w:rPr>
-                <w:rFonts w:ascii="Courier New" w:hAnsi="Courier New" w:cs="Courier New"/>
-                <w:sz w:val="18"/>
-                <w:szCs w:val="18"/>
-              </w:rPr>
-              <w:t>Type</w:t>
-            </w:r>
-          </w:p>
-        </w:tc>
-        <w:tc>
-          <w:tcPr>
-            <w:tcW w:w="5850" w:type="dxa"/>
-            <w:vAlign w:val="center"/>
-          </w:tcPr>
-          <w:p>
-            <w:pPr>
-              <w:rPr>
-                <w:rFonts w:ascii="Courier New" w:hAnsi="Courier New" w:cs="Courier New"/>
-                <w:sz w:val="18"/>
-                <w:szCs w:val="18"/>
-              </w:rPr>
-            </w:pPr>
-          </w:p>
-        </w:tc>
-        <w:tc>
-          <w:tcPr>
-            <w:tcW w:w="2340" w:type="dxa"/>
-            <w:vAlign w:val="center"/>
-          </w:tcPr>
-          <w:p>
-            <w:pPr>
-              <w:rPr>
-                <w:rFonts w:ascii="Courier New" w:hAnsi="Courier New" w:cs="Courier New"/>
-                <w:sz w:val="18"/>
-                <w:szCs w:val="18"/>
-              </w:rPr>
-            </w:pPr>
-            <w:r>
-              <w:rPr>
-                <w:rFonts w:ascii="Courier New" w:hAnsi="Courier New" w:cs="Courier New"/>
-                <w:sz w:val="18"/>
-                <w:szCs w:val="18"/>
-              </w:rPr>
-              <w:t>{'WAVFILE'}</w:t>
-            </w:r>
-          </w:p>
-        </w:tc>
-      </w:tr>
-      <w:tr>
-        <w:tc>
-          <w:tcPr>
-            <w:tcW w:w="2538" w:type="dxa"/>
-            <w:vAlign w:val="center"/>
-          </w:tcPr>
-          <w:p>
-            <w:pPr>
-              <w:rPr>
-                <w:rFonts w:ascii="Courier New" w:hAnsi="Courier New" w:cs="Courier New"/>
-                <w:sz w:val="18"/>
-                <w:szCs w:val="18"/>
-              </w:rPr>
-            </w:pPr>
-            <w:r>
-              <w:rPr>
-                <w:rFonts w:ascii="Courier New" w:hAnsi="Courier New" w:cs="Courier New"/>
-                <w:sz w:val="18"/>
-                <w:szCs w:val="18"/>
-              </w:rPr>
-              <w:t>Var</w:t>
-            </w:r>
-          </w:p>
-        </w:tc>
-        <w:tc>
-          <w:tcPr>
-            <w:tcW w:w="5850" w:type="dxa"/>
-            <w:vAlign w:val="center"/>
-          </w:tcPr>
-          <w:p>
-            <w:pPr>
-              <w:rPr>
-                <w:rFonts w:ascii="Courier New" w:hAnsi="Courier New" w:cs="Courier New"/>
-                <w:sz w:val="18"/>
-                <w:szCs w:val="18"/>
-              </w:rPr>
-            </w:pPr>
-          </w:p>
-        </w:tc>
-        <w:tc>
-          <w:tcPr>
-            <w:tcW w:w="2340" w:type="dxa"/>
-            <w:vAlign w:val="center"/>
-          </w:tcPr>
-          <w:p>
-            <w:pPr>
-              <w:rPr>
-                <w:rFonts w:ascii="Courier New" w:hAnsi="Courier New" w:cs="Courier New"/>
-                <w:sz w:val="18"/>
-                <w:szCs w:val="18"/>
-              </w:rPr>
-            </w:pPr>
-            <w:r>
-              <w:rPr>
-                <w:rFonts w:ascii="Courier New" w:hAnsi="Courier New" w:cs="Courier New"/>
-                <w:sz w:val="18"/>
-                <w:szCs w:val="18"/>
-              </w:rPr>
-              <w:t>[1x2 struct]</w:t>
-            </w:r>
-          </w:p>
-        </w:tc>
-      </w:tr>
-      <w:tr>
-        <w:tc>
-          <w:tcPr>
-            <w:tcW w:w="2538" w:type="dxa"/>
-            <w:vAlign w:val="center"/>
-          </w:tcPr>
-          <w:p>
-            <w:pPr>
-              <w:rPr>
-                <w:rFonts w:ascii="Courier New" w:hAnsi="Courier New" w:cs="Courier New"/>
-                <w:sz w:val="18"/>
-                <w:szCs w:val="18"/>
-              </w:rPr>
-            </w:pPr>
-            <w:r>
-              <w:rPr>
-                <w:rFonts w:ascii="Courier New" w:hAnsi="Courier New" w:cs="Courier New"/>
-                <w:sz w:val="18"/>
-                <w:szCs w:val="18"/>
-              </w:rPr>
-              <w:t>WavFilenameL</w:t>
-            </w:r>
-          </w:p>
-        </w:tc>
-        <w:tc>
-          <w:tcPr>
-            <w:tcW w:w="5850" w:type="dxa"/>
-            <w:vAlign w:val="center"/>
-          </w:tcPr>
-          <w:p>
-            <w:pPr>
-              <w:rPr>
-                <w:rFonts w:ascii="Courier New" w:hAnsi="Courier New" w:cs="Courier New"/>
-                <w:sz w:val="18"/>
-                <w:szCs w:val="18"/>
-              </w:rPr>
-            </w:pPr>
-          </w:p>
-        </w:tc>
-        <w:tc>
-          <w:tcPr>
-            <w:tcW w:w="2340" w:type="dxa"/>
-            <w:vAlign w:val="center"/>
-          </w:tcPr>
-          <w:p>
-            <w:pPr>
-              <w:rPr>
-                <w:rFonts w:ascii="Courier New" w:hAnsi="Courier New" w:cs="Courier New"/>
-                <w:sz w:val="18"/>
-                <w:szCs w:val="18"/>
-              </w:rPr>
-            </w:pPr>
-            <w:r>
-              <w:rPr>
-                <w:rFonts w:ascii="Courier New" w:hAnsi="Courier New" w:cs="Courier New"/>
-                <w:sz w:val="18"/>
-                <w:szCs w:val="18"/>
-              </w:rPr>
-              <w:t>''</w:t>
-            </w:r>
-          </w:p>
-        </w:tc>
-      </w:tr>
-      <w:tr>
-        <w:tc>
-          <w:tcPr>
-            <w:tcW w:w="2538" w:type="dxa"/>
-            <w:vAlign w:val="center"/>
-          </w:tcPr>
-          <w:p>
-            <w:pPr>
-              <w:rPr>
-                <w:rFonts w:ascii="Courier New" w:hAnsi="Courier New" w:cs="Courier New"/>
-                <w:sz w:val="18"/>
-                <w:szCs w:val="18"/>
-              </w:rPr>
-            </w:pPr>
-            <w:r>
-              <w:rPr>
-                <w:rFonts w:ascii="Courier New" w:hAnsi="Courier New" w:cs="Courier New"/>
-                <w:sz w:val="18"/>
-                <w:szCs w:val="18"/>
-              </w:rPr>
-              <w:t>WavFilenameR</w:t>
-            </w:r>
-          </w:p>
-        </w:tc>
-        <w:tc>
-          <w:tcPr>
-            <w:tcW w:w="5850" w:type="dxa"/>
-            <w:vAlign w:val="center"/>
-          </w:tcPr>
-          <w:p>
-            <w:pPr>
-              <w:rPr>
-                <w:rFonts w:ascii="Courier New" w:hAnsi="Courier New" w:cs="Courier New"/>
-                <w:sz w:val="18"/>
-                <w:szCs w:val="18"/>
-              </w:rPr>
-            </w:pPr>
-          </w:p>
-        </w:tc>
-        <w:tc>
-          <w:tcPr>
-            <w:tcW w:w="2340" w:type="dxa"/>
-            <w:vAlign w:val="center"/>
-          </w:tcPr>
-          <w:p>
-            <w:pPr>
-              <w:rPr>
-                <w:rFonts w:ascii="Courier New" w:hAnsi="Courier New" w:cs="Courier New"/>
-                <w:sz w:val="18"/>
-                <w:szCs w:val="18"/>
-              </w:rPr>
-            </w:pPr>
-            <w:r>
-              <w:rPr>
-                <w:rFonts w:ascii="Courier New" w:hAnsi="Courier New" w:cs="Courier New"/>
-                <w:sz w:val="18"/>
-                <w:szCs w:val="18"/>
-              </w:rPr>
-              <w:t>'C:\DataWave\mousecalls\sep_calls\p100_9.wav'</w:t>
-            </w:r>
-          </w:p>
-        </w:tc>
-      </w:tr>
-      <w:tr>
-        <w:tc>
-          <w:tcPr>
-            <w:tcW w:w="2538" w:type="dxa"/>
-            <w:vAlign w:val="center"/>
-          </w:tcPr>
-          <w:p>
-            <w:pPr>
-              <w:rPr>
-                <w:rFonts w:ascii="Courier New" w:hAnsi="Courier New" w:cs="Courier New"/>
-                <w:sz w:val="18"/>
-                <w:szCs w:val="18"/>
-              </w:rPr>
-            </w:pPr>
-            <w:r>
-              <w:rPr>
-                <w:rFonts w:ascii="Courier New" w:hAnsi="Courier New" w:cs="Courier New"/>
-                <w:sz w:val="18"/>
-                <w:szCs w:val="18"/>
-              </w:rPr>
+              <w:lastRenderedPageBreak/>
               <w:t>id</w:t>
             </w:r>
           </w:p>

</xml_diff>